<commit_message>
parks2021tropical is a snapshot example
</commit_message>
<xml_diff>
--- a/reverse outlines/Tropical Cyclone Reverse Outline 7-31-2022.docx
+++ b/reverse outlines/Tropical Cyclone Reverse Outline 7-31-2022.docx
@@ -1790,6 +1790,7 @@
           <w:numId w:val="28"/>
         </w:numPr>
         <w:rPr>
+          <w:ins w:id="4" w:author="Microsoft Office User" w:date="2022-07-31T12:54:00Z"/>
           <w:rFonts w:ascii="Arial" w:hAnsi="Arial" w:cs="Arial"/>
           <w:sz w:val="24"/>
           <w:szCs w:val="24"/>
@@ -1803,6 +1804,40 @@
         </w:rPr>
         <w:t xml:space="preserve">[@anderson2020assessing] was an example of using gridded precipitation data and using this to estimate county level precipitation data. </w:t>
       </w:r>
+    </w:p>
+    <w:p>
+      <w:pPr>
+        <w:pStyle w:val="ListParagraph"/>
+        <w:numPr>
+          <w:ilvl w:val="0"/>
+          <w:numId w:val="28"/>
+        </w:numPr>
+        <w:rPr>
+          <w:rFonts w:ascii="Arial" w:hAnsi="Arial" w:cs="Arial"/>
+          <w:sz w:val="24"/>
+          <w:szCs w:val="24"/>
+        </w:rPr>
+      </w:pPr>
+      <w:ins w:id="5" w:author="Microsoft Office User" w:date="2022-07-31T12:54:00Z">
+        <w:r>
+          <w:rPr>
+            <w:rFonts w:ascii="Arial" w:hAnsi="Arial" w:cs="Arial"/>
+            <w:sz w:val="24"/>
+            <w:szCs w:val="24"/>
+          </w:rPr>
+          <w:t xml:space="preserve">[@anderson2020assessing] also used a wind-based exposure metric by modeling wind fields at the </w:t>
+        </w:r>
+      </w:ins>
+      <w:ins w:id="6" w:author="Microsoft Office User" w:date="2022-07-31T12:55:00Z">
+        <w:r>
+          <w:rPr>
+            <w:rFonts w:ascii="Arial" w:hAnsi="Arial" w:cs="Arial"/>
+            <w:sz w:val="24"/>
+            <w:szCs w:val="24"/>
+          </w:rPr>
+          <w:t xml:space="preserve">mean population centers of counties. </w:t>
+        </w:r>
+      </w:ins>
     </w:p>
     <w:p>
       <w:pPr>
@@ -1921,6 +1956,7 @@
           <w:sz w:val="24"/>
           <w:szCs w:val="24"/>
         </w:rPr>
+        <w:lastRenderedPageBreak/>
         <w:t xml:space="preserve">Snapshots are values or measurements at a </w:t>
       </w:r>
       <w:r>
@@ -1951,7 +1987,6 @@
           <w:sz w:val="24"/>
           <w:szCs w:val="24"/>
         </w:rPr>
-        <w:lastRenderedPageBreak/>
         <w:t>Real time (or at least very close to it) is available in minutes or hours because many sensors and monitors record storm tracks, flooding,</w:t>
       </w:r>
       <w:r>
@@ -2429,6 +2464,7 @@
           <w:sz w:val="24"/>
           <w:szCs w:val="24"/>
         </w:rPr>
+        <w:lastRenderedPageBreak/>
         <w:t xml:space="preserve">Aggregating exposures is used by taking an average or a maximum of a physical exposure to assign it over a wider geographic or temporal scale. </w:t>
       </w:r>
     </w:p>
@@ -2451,7 +2487,6 @@
           <w:sz w:val="24"/>
           <w:szCs w:val="24"/>
         </w:rPr>
-        <w:lastRenderedPageBreak/>
         <w:t xml:space="preserve">A threshold will often be </w:t>
       </w:r>
       <w:proofErr w:type="gramStart"/>
@@ -2898,16 +2933,8 @@
           <w:sz w:val="24"/>
           <w:szCs w:val="24"/>
         </w:rPr>
-        <w:t xml:space="preserve">When assigning exposure to an individual point location based on the nearest monitoring site, the further this location is from the monitoring site, the more likely it is that the monitoring site won't reflect an exposure estimate accurately. </w:t>
-      </w:r>
-      <w:r>
-        <w:rPr>
-          <w:rFonts w:ascii="Arial" w:hAnsi="Arial" w:cs="Arial"/>
-          <w:sz w:val="24"/>
-          <w:szCs w:val="24"/>
-        </w:rPr>
         <w:lastRenderedPageBreak/>
-        <w:t>Topography, complicated weather patterns, and other things could complicate this measurement.</w:t>
+        <w:t>When assigning exposure to an individual point location based on the nearest monitoring site, the further this location is from the monitoring site, the more likely it is that the monitoring site won't reflect an exposure estimate accurately. Topography, complicated weather patterns, and other things could complicate this measurement.</w:t>
       </w:r>
     </w:p>
     <w:p>

</xml_diff>